<commit_message>
New translations email 8&9 [template] partner email – flight & accommodation details.docx (Vietnamese)
</commit_message>
<xml_diff>
--- a/public/email/crowdin/translations/vi/Email 8&9 [TEMPLATE] Partner email – flight & accommodation details.docx
+++ b/public/email/crowdin/translations/vi/Email 8&9 [TEMPLATE] Partner email – flight & accommodation details.docx
@@ -182,12 +182,12 @@
       <w:bookmarkStart w:colFirst="0" w:colLast="0" w:name="_pn640rj848nk" w:id="1"/>
       <w:bookmarkEnd w:id="1"/>
       <w:r>
-        <w:t xml:space="preserve">We can’t wait to meet you! </w:t>
-      </w:r>
-    </w:p>
-    <w:p>
-      <w:r>
-        <w:t xml:space="preserve">Hi </w:t>
+        <w:t xml:space="preserve">Chúng tôi rất mong được gặp bạn! </w:t>
+      </w:r>
+    </w:p>
+    <w:p>
+      <w:r>
+        <w:t xml:space="preserve">Xin chào </w:t>
       </w:r>
       <w:r>
         <w:rPr>
@@ -202,7 +202,7 @@
     <w:p/>
     <w:p>
       <w:r>
-        <w:t xml:space="preserve">We hope you’re as excited as we are for </w:t>
+        <w:t xml:space="preserve">Chúng tôi hy vọng bạn cũng mong chờ sự kiện </w:t>
       </w:r>
       <w:r>
         <w:rPr>
@@ -211,7 +211,7 @@
         <w:t xml:space="preserve">[EVENT NAME]</w:t>
       </w:r>
       <w:r>
-        <w:t xml:space="preserve">. As we’re nearing the event, we’ve made all the preparations to have you with us for this </w:t>
+        <w:t xml:space="preserve"> như chúng tôi. As we’re nearing the event, we’ve made all the preparations to have you with us for this </w:t>
       </w:r>
       <w:commentRangeStart w:id="0"/>
       <w:r>
@@ -229,7 +229,7 @@
     <w:p/>
     <w:p>
       <w:r>
-        <w:t xml:space="preserve">In this email, we’ve linked/attached the following documents:</w:t>
+        <w:t xml:space="preserve">Trong email này, chúng tôi có đính kèm link và các loại giấy tờ sau:</w:t>
       </w:r>
     </w:p>
     <w:p>
@@ -245,7 +245,7 @@
       </w:pPr>
       <w:commentRangeStart w:id="1"/>
       <w:r>
-        <w:t xml:space="preserve">Your return flight tickets</w:t>
+        <w:t xml:space="preserve">Vé máy bay khứ hồi của bạn</w:t>
       </w:r>
     </w:p>
     <w:p>
@@ -260,7 +260,7 @@
         </w:rPr>
       </w:pPr>
       <w:r>
-        <w:t xml:space="preserve">Your accommodation booking details</w:t>
+        <w:t xml:space="preserve">Thông tin đặt phòng của bạn</w:t>
       </w:r>
     </w:p>
     <w:p>
@@ -295,7 +295,7 @@
       </w:pPr>
       <w:commentRangeStart w:id="2"/>
       <w:r>
-        <w:t xml:space="preserve">If you have any questions, please contact us via </w:t>
+        <w:t xml:space="preserve">Nếu bạn cần hỗ trợ, vui lòng liên hệ với chúng tôi qua </w:t>
       </w:r>
       <w:hyperlink r:id="rId7">
         <w:r>
@@ -307,7 +307,7 @@
         </w:r>
       </w:hyperlink>
       <w:r>
-        <w:t xml:space="preserve"> or </w:t>
+        <w:t xml:space="preserve"> hoặc </w:t>
       </w:r>
       <w:hyperlink r:id="rId8">
         <w:r>
@@ -327,7 +327,7 @@
         <w:spacing w:after="200" w:lineRule="auto"/>
       </w:pPr>
       <w:r>
-        <w:t xml:space="preserve">If you have any questions, please contact your country manager, </w:t>
+        <w:t xml:space="preserve">Nếu bạn có bất kỳ thắc mắc nào, vui lòng liên hệ với giám đốc phụ trách quốc gia của bạn </w:t>
       </w:r>
       <w:r>
         <w:rPr>
@@ -336,7 +336,7 @@
         <w:t>[NAME]</w:t>
       </w:r>
       <w:r>
-        <w:t xml:space="preserve">, at </w:t>
+        <w:t xml:space="preserve">, qua email </w:t>
       </w:r>
       <w:r>
         <w:rPr>
@@ -345,7 +345,7 @@
         <w:t xml:space="preserve">[EMAIL ADDRESS]</w:t>
       </w:r>
       <w:r>
-        <w:t xml:space="preserve"> or </w:t>
+        <w:t xml:space="preserve"> hoặc số </w:t>
       </w:r>
       <w:r>
         <w:rPr>
@@ -363,13 +363,13 @@
     </w:p>
     <w:p>
       <w:r>
-        <w:t xml:space="preserve">See you on the </w:t>
+        <w:t xml:space="preserve">Hẹn gặp lại bạn vào ngày </w:t>
       </w:r>
       <w:r>
         <w:rPr>
           <w:highlight w:val="yellow"/>
         </w:rPr>
-        <w:t>[DD]th</w:t>
+        <w:t>[DD]</w:t>
       </w:r>
       <w:r>
         <w:t>!</w:t>

</xml_diff>